<commit_message>
Homework 4 essentially done now with cross validation of 10
</commit_message>
<xml_diff>
--- a/homework4/homework4.docx
+++ b/homework4/homework4.docx
@@ -47,7 +47,7 @@
         <w:pStyle w:val="Date"/>
       </w:pPr>
       <w:r>
-        <w:t xml:space="preserve">2023-06-01</w:t>
+        <w:t xml:space="preserve">2023-06-02</w:t>
       </w:r>
     </w:p>
     <w:sdt>
@@ -3788,7 +3788,7 @@
         <w:rPr>
           <w:rStyle w:val="CommentTok"/>
         </w:rPr>
-        <w:t xml:space="preserve"># &lt;Write a paragraph&gt;</w:t>
+        <w:t xml:space="preserve"># This output shows that a greater proportion of movies meet the #aforementioned</w:t>
       </w:r>
       <w:r>
         <w:br/>
@@ -3797,6 +3797,27 @@
         <w:rPr>
           <w:rStyle w:val="CommentTok"/>
         </w:rPr>
+        <w:t xml:space="preserve"># three criteria whatever the movie rating. However, the proportion differs depending upon the rating: whereby there are two ratings with notable differences between Pass/Fail:</w:t>
+      </w:r>
+      <w:r>
+        <w:br/>
+      </w:r>
+      <w:r>
+        <w:br/>
+      </w:r>
+      <w:r>
+        <w:rPr>
+          <w:rStyle w:val="CommentTok"/>
+        </w:rPr>
+        <w:t xml:space="preserve">#a G rating shows a significantly higher proportion (62:38) of movies that fail these criteria; perhaps this is because many animations would fall into the G rating category which don't so often have gender specific characters portrayed. </w:t>
+      </w:r>
+      <w:r>
+        <w:br/>
+      </w:r>
+      <w:r>
+        <w:rPr>
+          <w:rStyle w:val="CommentTok"/>
+        </w:rPr>
         <w:t xml:space="preserve">#</w:t>
       </w:r>
       <w:r>
@@ -3806,7 +3827,25 @@
         <w:rPr>
           <w:rStyle w:val="CommentTok"/>
         </w:rPr>
+        <w:t xml:space="preserve">#a NC-17 rating whereby such movies are categorised as showing highly sexualised content. This has the highest (by some margin) disparity between proportions (83:17) of movies that fail the subject criteria. That said, this category contains the least number of movies (6 in total) so one could argue that the sample is too small; although 5:1 is still compelling given the distinctive categorisation of the movie rating and how this aligns with the female focused nature of the criteria.</w:t>
+      </w:r>
+      <w:r>
+        <w:br/>
+      </w:r>
+      <w:r>
+        <w:rPr>
+          <w:rStyle w:val="CommentTok"/>
+        </w:rPr>
         <w:t xml:space="preserve">#</w:t>
+      </w:r>
+      <w:r>
+        <w:br/>
+      </w:r>
+      <w:r>
+        <w:rPr>
+          <w:rStyle w:val="CommentTok"/>
+        </w:rPr>
+        <w:t xml:space="preserve">#The other ratings have only a modest difference between Fail/Pass in the criteria with a representative (large) number of movies in the sample (the largest disparity amongst all 3 rating types (R, PG-13, PG)) being 56:44</w:t>
       </w:r>
     </w:p>
     <w:bookmarkEnd w:id="36"/>
@@ -5671,7 +5710,7 @@
         <w:rPr>
           <w:rStyle w:val="DecValTok"/>
         </w:rPr>
-        <w:t xml:space="preserve">2</w:t>
+        <w:t xml:space="preserve">10</w:t>
       </w:r>
       <w:r>
         <w:rPr>
@@ -5718,52 +5757,124 @@
         <w:rPr>
           <w:rStyle w:val="VerbatimChar"/>
         </w:rPr>
-        <w:t xml:space="preserve">## #  2-fold cross-validation using stratification </w:t>
-      </w:r>
-      <w:r>
-        <w:br/>
-      </w:r>
-      <w:r>
-        <w:rPr>
-          <w:rStyle w:val="VerbatimChar"/>
-        </w:rPr>
-        <w:t xml:space="preserve">## # A tibble: 2 × 2</w:t>
-      </w:r>
-      <w:r>
-        <w:br/>
-      </w:r>
-      <w:r>
-        <w:rPr>
-          <w:rStyle w:val="VerbatimChar"/>
-        </w:rPr>
-        <w:t xml:space="preserve">##   splits            id   </w:t>
-      </w:r>
-      <w:r>
-        <w:br/>
-      </w:r>
-      <w:r>
-        <w:rPr>
-          <w:rStyle w:val="VerbatimChar"/>
-        </w:rPr>
-        <w:t xml:space="preserve">##   &lt;list&gt;            &lt;chr&gt;</w:t>
-      </w:r>
-      <w:r>
-        <w:br/>
-      </w:r>
-      <w:r>
-        <w:rPr>
-          <w:rStyle w:val="VerbatimChar"/>
-        </w:rPr>
-        <w:t xml:space="preserve">## 1 &lt;split [556/558]&gt; Fold1</w:t>
-      </w:r>
-      <w:r>
-        <w:br/>
-      </w:r>
-      <w:r>
-        <w:rPr>
-          <w:rStyle w:val="VerbatimChar"/>
-        </w:rPr>
-        <w:t xml:space="preserve">## 2 &lt;split [558/556]&gt; Fold2</w:t>
+        <w:t xml:space="preserve">## #  10-fold cross-validation using stratification </w:t>
+      </w:r>
+      <w:r>
+        <w:br/>
+      </w:r>
+      <w:r>
+        <w:rPr>
+          <w:rStyle w:val="VerbatimChar"/>
+        </w:rPr>
+        <w:t xml:space="preserve">## # A tibble: 10 × 2</w:t>
+      </w:r>
+      <w:r>
+        <w:br/>
+      </w:r>
+      <w:r>
+        <w:rPr>
+          <w:rStyle w:val="VerbatimChar"/>
+        </w:rPr>
+        <w:t xml:space="preserve">##    splits             id    </w:t>
+      </w:r>
+      <w:r>
+        <w:br/>
+      </w:r>
+      <w:r>
+        <w:rPr>
+          <w:rStyle w:val="VerbatimChar"/>
+        </w:rPr>
+        <w:t xml:space="preserve">##    &lt;list&gt;             &lt;chr&gt; </w:t>
+      </w:r>
+      <w:r>
+        <w:br/>
+      </w:r>
+      <w:r>
+        <w:rPr>
+          <w:rStyle w:val="VerbatimChar"/>
+        </w:rPr>
+        <w:t xml:space="preserve">##  1 &lt;split [1002/112]&gt; Fold01</w:t>
+      </w:r>
+      <w:r>
+        <w:br/>
+      </w:r>
+      <w:r>
+        <w:rPr>
+          <w:rStyle w:val="VerbatimChar"/>
+        </w:rPr>
+        <w:t xml:space="preserve">##  2 &lt;split [1002/112]&gt; Fold02</w:t>
+      </w:r>
+      <w:r>
+        <w:br/>
+      </w:r>
+      <w:r>
+        <w:rPr>
+          <w:rStyle w:val="VerbatimChar"/>
+        </w:rPr>
+        <w:t xml:space="preserve">##  3 &lt;split [1002/112]&gt; Fold03</w:t>
+      </w:r>
+      <w:r>
+        <w:br/>
+      </w:r>
+      <w:r>
+        <w:rPr>
+          <w:rStyle w:val="VerbatimChar"/>
+        </w:rPr>
+        <w:t xml:space="preserve">##  4 &lt;split [1002/112]&gt; Fold04</w:t>
+      </w:r>
+      <w:r>
+        <w:br/>
+      </w:r>
+      <w:r>
+        <w:rPr>
+          <w:rStyle w:val="VerbatimChar"/>
+        </w:rPr>
+        <w:t xml:space="preserve">##  5 &lt;split [1002/112]&gt; Fold05</w:t>
+      </w:r>
+      <w:r>
+        <w:br/>
+      </w:r>
+      <w:r>
+        <w:rPr>
+          <w:rStyle w:val="VerbatimChar"/>
+        </w:rPr>
+        <w:t xml:space="preserve">##  6 &lt;split [1002/112]&gt; Fold06</w:t>
+      </w:r>
+      <w:r>
+        <w:br/>
+      </w:r>
+      <w:r>
+        <w:rPr>
+          <w:rStyle w:val="VerbatimChar"/>
+        </w:rPr>
+        <w:t xml:space="preserve">##  7 &lt;split [1002/112]&gt; Fold07</w:t>
+      </w:r>
+      <w:r>
+        <w:br/>
+      </w:r>
+      <w:r>
+        <w:rPr>
+          <w:rStyle w:val="VerbatimChar"/>
+        </w:rPr>
+        <w:t xml:space="preserve">##  8 &lt;split [1004/110]&gt; Fold08</w:t>
+      </w:r>
+      <w:r>
+        <w:br/>
+      </w:r>
+      <w:r>
+        <w:rPr>
+          <w:rStyle w:val="VerbatimChar"/>
+        </w:rPr>
+        <w:t xml:space="preserve">##  9 &lt;split [1004/110]&gt; Fold09</w:t>
+      </w:r>
+      <w:r>
+        <w:br/>
+      </w:r>
+      <w:r>
+        <w:rPr>
+          <w:rStyle w:val="VerbatimChar"/>
+        </w:rPr>
+        <w:t xml:space="preserve">## 10 &lt;split [1004/110]&gt; Fold10</w:t>
       </w:r>
     </w:p>
     <w:p>
@@ -6109,16 +6220,16 @@
         <w:rPr>
           <w:rStyle w:val="VerbatimChar"/>
         </w:rPr>
-        <w:t xml:space="preserve">## 1 accuracy binary     0.574     2  0.0169 Preprocessor1_Model1</w:t>
-      </w:r>
-      <w:r>
-        <w:br/>
-      </w:r>
-      <w:r>
-        <w:rPr>
-          <w:rStyle w:val="VerbatimChar"/>
-        </w:rPr>
-        <w:t xml:space="preserve">## 2 roc_auc  binary     0.602     2  0.0148 Preprocessor1_Model1</w:t>
+        <w:t xml:space="preserve">## 1 accuracy binary     0.575    10  0.0149 Preprocessor1_Model1</w:t>
+      </w:r>
+      <w:r>
+        <w:br/>
+      </w:r>
+      <w:r>
+        <w:rPr>
+          <w:rStyle w:val="VerbatimChar"/>
+        </w:rPr>
+        <w:t xml:space="preserve">## 2 roc_auc  binary     0.606    10  0.0189 Preprocessor1_Model1</w:t>
       </w:r>
     </w:p>
     <w:p>
@@ -6173,16 +6284,16 @@
         <w:rPr>
           <w:rStyle w:val="VerbatimChar"/>
         </w:rPr>
-        <w:t xml:space="preserve">## 1 accuracy binary     0.551     2 0.00260 Preprocessor1_Model1</w:t>
-      </w:r>
-      <w:r>
-        <w:br/>
-      </w:r>
-      <w:r>
-        <w:rPr>
-          <w:rStyle w:val="VerbatimChar"/>
-        </w:rPr>
-        <w:t xml:space="preserve">## 2 roc_auc  binary     0.510     2 0.0103  Preprocessor1_Model1</w:t>
+        <w:t xml:space="preserve">## 1 accuracy binary     0.571    10  0.0156 Preprocessor1_Model1</w:t>
+      </w:r>
+      <w:r>
+        <w:br/>
+      </w:r>
+      <w:r>
+        <w:rPr>
+          <w:rStyle w:val="VerbatimChar"/>
+        </w:rPr>
+        <w:t xml:space="preserve">## 2 roc_auc  binary     0.547    10  0.0201 Preprocessor1_Model1</w:t>
       </w:r>
     </w:p>
     <w:p>
@@ -6474,70 +6585,124 @@
         <w:rPr>
           <w:rStyle w:val="VerbatimChar"/>
         </w:rPr>
-        <w:t xml:space="preserve">## # A tibble: 5 × 3</w:t>
-      </w:r>
-      <w:r>
-        <w:br/>
-      </w:r>
-      <w:r>
-        <w:rPr>
-          <w:rStyle w:val="VerbatimChar"/>
-        </w:rPr>
-        <w:t xml:space="preserve">##   .threshold specificity sensitivity</w:t>
-      </w:r>
-      <w:r>
-        <w:br/>
-      </w:r>
-      <w:r>
-        <w:rPr>
-          <w:rStyle w:val="VerbatimChar"/>
-        </w:rPr>
-        <w:t xml:space="preserve">##        &lt;dbl&gt;       &lt;dbl&gt;       &lt;dbl&gt;</w:t>
-      </w:r>
-      <w:r>
-        <w:br/>
-      </w:r>
-      <w:r>
-        <w:rPr>
-          <w:rStyle w:val="VerbatimChar"/>
-        </w:rPr>
-        <w:t xml:space="preserve">## 1   -Inf           0           1    </w:t>
-      </w:r>
-      <w:r>
-        <w:br/>
-      </w:r>
-      <w:r>
-        <w:rPr>
-          <w:rStyle w:val="VerbatimChar"/>
-        </w:rPr>
-        <w:t xml:space="preserve">## 2      0.391       0           1    </w:t>
-      </w:r>
-      <w:r>
-        <w:br/>
-      </w:r>
-      <w:r>
-        <w:rPr>
-          <w:rStyle w:val="VerbatimChar"/>
-        </w:rPr>
-        <w:t xml:space="preserve">## 3      0.554       0.131       0.890</w:t>
-      </w:r>
-      <w:r>
-        <w:br/>
-      </w:r>
-      <w:r>
-        <w:rPr>
-          <w:rStyle w:val="VerbatimChar"/>
-        </w:rPr>
-        <w:t xml:space="preserve">## 4      0.607       0.632       0.389</w:t>
-      </w:r>
-      <w:r>
-        <w:br/>
-      </w:r>
-      <w:r>
-        <w:rPr>
-          <w:rStyle w:val="VerbatimChar"/>
-        </w:rPr>
-        <w:t xml:space="preserve">## 5    Inf           1           0</w:t>
+        <w:t xml:space="preserve">## # A tibble: 29 × 3</w:t>
+      </w:r>
+      <w:r>
+        <w:br/>
+      </w:r>
+      <w:r>
+        <w:rPr>
+          <w:rStyle w:val="VerbatimChar"/>
+        </w:rPr>
+        <w:t xml:space="preserve">##    .threshold specificity sensitivity</w:t>
+      </w:r>
+      <w:r>
+        <w:br/>
+      </w:r>
+      <w:r>
+        <w:rPr>
+          <w:rStyle w:val="VerbatimChar"/>
+        </w:rPr>
+        <w:t xml:space="preserve">##         &lt;dbl&gt;       &lt;dbl&gt;       &lt;dbl&gt;</w:t>
+      </w:r>
+      <w:r>
+        <w:br/>
+      </w:r>
+      <w:r>
+        <w:rPr>
+          <w:rStyle w:val="VerbatimChar"/>
+        </w:rPr>
+        <w:t xml:space="preserve">##  1   -Inf         0             1    </w:t>
+      </w:r>
+      <w:r>
+        <w:br/>
+      </w:r>
+      <w:r>
+        <w:rPr>
+          <w:rStyle w:val="VerbatimChar"/>
+        </w:rPr>
+        <w:t xml:space="preserve">##  2      0.262     0             1    </w:t>
+      </w:r>
+      <w:r>
+        <w:br/>
+      </w:r>
+      <w:r>
+        <w:rPr>
+          <w:rStyle w:val="VerbatimChar"/>
+        </w:rPr>
+        <w:t xml:space="preserve">##  3      0.317     0.00201       0.989</w:t>
+      </w:r>
+      <w:r>
+        <w:br/>
+      </w:r>
+      <w:r>
+        <w:rPr>
+          <w:rStyle w:val="VerbatimChar"/>
+        </w:rPr>
+        <w:t xml:space="preserve">##  4      0.373     0.00805       0.982</w:t>
+      </w:r>
+      <w:r>
+        <w:br/>
+      </w:r>
+      <w:r>
+        <w:rPr>
+          <w:rStyle w:val="VerbatimChar"/>
+        </w:rPr>
+        <w:t xml:space="preserve">##  5      0.440     0.0181        0.976</w:t>
+      </w:r>
+      <w:r>
+        <w:br/>
+      </w:r>
+      <w:r>
+        <w:rPr>
+          <w:rStyle w:val="VerbatimChar"/>
+        </w:rPr>
+        <w:t xml:space="preserve">##  6      0.459     0.0443        0.943</w:t>
+      </w:r>
+      <w:r>
+        <w:br/>
+      </w:r>
+      <w:r>
+        <w:rPr>
+          <w:rStyle w:val="VerbatimChar"/>
+        </w:rPr>
+        <w:t xml:space="preserve">##  7      0.460     0.0765        0.924</w:t>
+      </w:r>
+      <w:r>
+        <w:br/>
+      </w:r>
+      <w:r>
+        <w:rPr>
+          <w:rStyle w:val="VerbatimChar"/>
+        </w:rPr>
+        <w:t xml:space="preserve">##  8      0.464     0.115         0.901</w:t>
+      </w:r>
+      <w:r>
+        <w:br/>
+      </w:r>
+      <w:r>
+        <w:rPr>
+          <w:rStyle w:val="VerbatimChar"/>
+        </w:rPr>
+        <w:t xml:space="preserve">##  9      0.465     0.147         0.887</w:t>
+      </w:r>
+      <w:r>
+        <w:br/>
+      </w:r>
+      <w:r>
+        <w:rPr>
+          <w:rStyle w:val="VerbatimChar"/>
+        </w:rPr>
+        <w:t xml:space="preserve">## 10      0.465     0.191         0.864</w:t>
+      </w:r>
+      <w:r>
+        <w:br/>
+      </w:r>
+      <w:r>
+        <w:rPr>
+          <w:rStyle w:val="VerbatimChar"/>
+        </w:rPr>
+        <w:t xml:space="preserve">## # ℹ 19 more rows</w:t>
       </w:r>
     </w:p>
     <w:p>
@@ -11878,7 +12043,7 @@
         <w:rPr>
           <w:rStyle w:val="VerbatimChar"/>
         </w:rPr>
-        <w:t xml:space="preserve">## There were issues with some computations   A: x1There were issues with some computations   A: x1   B: x1There were issues with some computations   A: x2   B: x1There were issues with some computations   A: x2   B: x2There were issues with some computations   A: x2   B: x2</w:t>
+        <w:t xml:space="preserve">## There were issues with some computations   A: x1There were issues with some computations   A: x1   B: x1There were issues with some computations   A: x2   B: x1There were issues with some computations   A: x2   B: x2There were issues with some computations   A: x3   B: x2There were issues with some computations   A: x3   B: x3There were issues with some computations   A: x4   B: x3There were issues with some computations   A: x4   B: x4There were issues with some computations   A: x5   B: x4There were issues with some computations   A: x5   B: x5There were issues with some computations   A: x6   B: x5There were issues with some computations   A: x6   B: x6There were issues with some computations   A: x7   B: x6There were issues with some computations   A: x7   B: x7There were issues with some computations   A: x8   B: x7There were issues with some computations   A: x8   B: x8There were issues with some computations   A: x9   B: x8There were issues with some computations   A: x9   B: x9There were issues with some computations   A: x10   B: x9There were issues with some computations   A: x10   B: x10There were issues with some computations   A: x10   B: x10</w:t>
       </w:r>
     </w:p>
     <w:p>
@@ -11984,70 +12149,70 @@
         <w:rPr>
           <w:rStyle w:val="VerbatimChar"/>
         </w:rPr>
-        <w:t xml:space="preserve">## 1 accuracy  binary      0.467      2  0.0315 Preprocessor1_Model1</w:t>
-      </w:r>
-      <w:r>
-        <w:br/>
-      </w:r>
-      <w:r>
-        <w:rPr>
-          <w:rStyle w:val="VerbatimChar"/>
-        </w:rPr>
-        <w:t xml:space="preserve">## 2 f_meas    binary      0.386      2  0.0344 Preprocessor1_Model1</w:t>
-      </w:r>
-      <w:r>
-        <w:br/>
-      </w:r>
-      <w:r>
-        <w:rPr>
-          <w:rStyle w:val="VerbatimChar"/>
-        </w:rPr>
-        <w:t xml:space="preserve">## 3 kap       binary     -0.0286     2  0.0819 Preprocessor1_Model1</w:t>
-      </w:r>
-      <w:r>
-        <w:br/>
-      </w:r>
-      <w:r>
-        <w:rPr>
-          <w:rStyle w:val="VerbatimChar"/>
-        </w:rPr>
-        <w:t xml:space="preserve">## 4 precision binary      0.553      2  0.0654 Preprocessor1_Model1</w:t>
-      </w:r>
-      <w:r>
-        <w:br/>
-      </w:r>
-      <w:r>
-        <w:rPr>
-          <w:rStyle w:val="VerbatimChar"/>
-        </w:rPr>
-        <w:t xml:space="preserve">## 5 recall    binary      0.308      2  0.0621 Preprocessor1_Model1</w:t>
-      </w:r>
-      <w:r>
-        <w:br/>
-      </w:r>
-      <w:r>
-        <w:rPr>
-          <w:rStyle w:val="VerbatimChar"/>
-        </w:rPr>
-        <w:t xml:space="preserve">## 6 roc_auc   binary      0.484      2  0.0411 Preprocessor1_Model1</w:t>
-      </w:r>
-      <w:r>
-        <w:br/>
-      </w:r>
-      <w:r>
-        <w:rPr>
-          <w:rStyle w:val="VerbatimChar"/>
-        </w:rPr>
-        <w:t xml:space="preserve">## 7 sens      binary      0.308      2  0.0621 Preprocessor1_Model1</w:t>
-      </w:r>
-      <w:r>
-        <w:br/>
-      </w:r>
-      <w:r>
-        <w:rPr>
-          <w:rStyle w:val="VerbatimChar"/>
-        </w:rPr>
-        <w:t xml:space="preserve">## 8 spec      binary      0.664      2  0.148  Preprocessor1_Model1</w:t>
+        <w:t xml:space="preserve">## 1 accuracy  binary      0.478     10  0.0184 Preprocessor1_Model1</w:t>
+      </w:r>
+      <w:r>
+        <w:br/>
+      </w:r>
+      <w:r>
+        <w:rPr>
+          <w:rStyle w:val="VerbatimChar"/>
+        </w:rPr>
+        <w:t xml:space="preserve">## 2 f_meas    binary      0.491     10  0.0285 Preprocessor1_Model1</w:t>
+      </w:r>
+      <w:r>
+        <w:br/>
+      </w:r>
+      <w:r>
+        <w:rPr>
+          <w:rStyle w:val="VerbatimChar"/>
+        </w:rPr>
+        <w:t xml:space="preserve">## 3 kap       binary     -0.0420    10  0.0356 Preprocessor1_Model1</w:t>
+      </w:r>
+      <w:r>
+        <w:br/>
+      </w:r>
+      <w:r>
+        <w:rPr>
+          <w:rStyle w:val="VerbatimChar"/>
+        </w:rPr>
+        <w:t xml:space="preserve">## 4 precision binary      0.531     10  0.0221 Preprocessor1_Model1</w:t>
+      </w:r>
+      <w:r>
+        <w:br/>
+      </w:r>
+      <w:r>
+        <w:rPr>
+          <w:rStyle w:val="VerbatimChar"/>
+        </w:rPr>
+        <w:t xml:space="preserve">## 5 recall    binary      0.469     10  0.0413 Preprocessor1_Model1</w:t>
+      </w:r>
+      <w:r>
+        <w:br/>
+      </w:r>
+      <w:r>
+        <w:rPr>
+          <w:rStyle w:val="VerbatimChar"/>
+        </w:rPr>
+        <w:t xml:space="preserve">## 6 roc_auc   binary      0.473     10  0.0189 Preprocessor1_Model1</w:t>
+      </w:r>
+      <w:r>
+        <w:br/>
+      </w:r>
+      <w:r>
+        <w:rPr>
+          <w:rStyle w:val="VerbatimChar"/>
+        </w:rPr>
+        <w:t xml:space="preserve">## 7 sens      binary      0.469     10  0.0413 Preprocessor1_Model1</w:t>
+      </w:r>
+      <w:r>
+        <w:br/>
+      </w:r>
+      <w:r>
+        <w:rPr>
+          <w:rStyle w:val="VerbatimChar"/>
+        </w:rPr>
+        <w:t xml:space="preserve">## 8 spec      binary      0.489     10  0.0435 Preprocessor1_Model1</w:t>
       </w:r>
     </w:p>
     <w:p>
@@ -12126,169 +12291,124 @@
         <w:rPr>
           <w:rStyle w:val="VerbatimChar"/>
         </w:rPr>
-        <w:t xml:space="preserve">## # A tibble: 16 × 5</w:t>
-      </w:r>
-      <w:r>
-        <w:br/>
-      </w:r>
-      <w:r>
-        <w:rPr>
-          <w:rStyle w:val="VerbatimChar"/>
-        </w:rPr>
-        <w:t xml:space="preserve">##    id    .metric   .estimator .estimate .config             </w:t>
-      </w:r>
-      <w:r>
-        <w:br/>
-      </w:r>
-      <w:r>
-        <w:rPr>
-          <w:rStyle w:val="VerbatimChar"/>
-        </w:rPr>
-        <w:t xml:space="preserve">##    &lt;chr&gt; &lt;chr&gt;     &lt;chr&gt;          &lt;dbl&gt; &lt;chr&gt;               </w:t>
-      </w:r>
-      <w:r>
-        <w:br/>
-      </w:r>
-      <w:r>
-        <w:rPr>
-          <w:rStyle w:val="VerbatimChar"/>
-        </w:rPr>
-        <w:t xml:space="preserve">##  1 Fold1 recall    binary        0.246  Preprocessor1_Model1</w:t>
-      </w:r>
-      <w:r>
-        <w:br/>
-      </w:r>
-      <w:r>
-        <w:rPr>
-          <w:rStyle w:val="VerbatimChar"/>
-        </w:rPr>
-        <w:t xml:space="preserve">##  2 Fold1 precision binary        0.618  Preprocessor1_Model1</w:t>
-      </w:r>
-      <w:r>
-        <w:br/>
-      </w:r>
-      <w:r>
-        <w:rPr>
-          <w:rStyle w:val="VerbatimChar"/>
-        </w:rPr>
-        <w:t xml:space="preserve">##  3 Fold1 f_meas    binary        0.352  Preprocessor1_Model1</w:t>
-      </w:r>
-      <w:r>
-        <w:br/>
-      </w:r>
-      <w:r>
-        <w:rPr>
-          <w:rStyle w:val="VerbatimChar"/>
-        </w:rPr>
-        <w:t xml:space="preserve">##  4 Fold1 accuracy  binary        0.498  Preprocessor1_Model1</w:t>
-      </w:r>
-      <w:r>
-        <w:br/>
-      </w:r>
-      <w:r>
-        <w:rPr>
-          <w:rStyle w:val="VerbatimChar"/>
-        </w:rPr>
-        <w:t xml:space="preserve">##  5 Fold1 kap       binary        0.0533 Preprocessor1_Model1</w:t>
-      </w:r>
-      <w:r>
-        <w:br/>
-      </w:r>
-      <w:r>
-        <w:rPr>
-          <w:rStyle w:val="VerbatimChar"/>
-        </w:rPr>
-        <w:t xml:space="preserve">##  6 Fold1 sens      binary        0.246  Preprocessor1_Model1</w:t>
-      </w:r>
-      <w:r>
-        <w:br/>
-      </w:r>
-      <w:r>
-        <w:rPr>
-          <w:rStyle w:val="VerbatimChar"/>
-        </w:rPr>
-        <w:t xml:space="preserve">##  7 Fold1 spec      binary        0.811  Preprocessor1_Model1</w:t>
-      </w:r>
-      <w:r>
-        <w:br/>
-      </w:r>
-      <w:r>
-        <w:rPr>
-          <w:rStyle w:val="VerbatimChar"/>
-        </w:rPr>
-        <w:t xml:space="preserve">##  8 Fold1 roc_auc   binary        0.525  Preprocessor1_Model1</w:t>
-      </w:r>
-      <w:r>
-        <w:br/>
-      </w:r>
-      <w:r>
-        <w:rPr>
-          <w:rStyle w:val="VerbatimChar"/>
-        </w:rPr>
-        <w:t xml:space="preserve">##  9 Fold2 recall    binary        0.370  Preprocessor1_Model1</w:t>
-      </w:r>
-      <w:r>
-        <w:br/>
-      </w:r>
-      <w:r>
-        <w:rPr>
-          <w:rStyle w:val="VerbatimChar"/>
-        </w:rPr>
-        <w:t xml:space="preserve">## 10 Fold2 precision binary        0.487  Preprocessor1_Model1</w:t>
-      </w:r>
-      <w:r>
-        <w:br/>
-      </w:r>
-      <w:r>
-        <w:rPr>
-          <w:rStyle w:val="VerbatimChar"/>
-        </w:rPr>
-        <w:t xml:space="preserve">## 11 Fold2 f_meas    binary        0.421  Preprocessor1_Model1</w:t>
-      </w:r>
-      <w:r>
-        <w:br/>
-      </w:r>
-      <w:r>
-        <w:rPr>
-          <w:rStyle w:val="VerbatimChar"/>
-        </w:rPr>
-        <w:t xml:space="preserve">## 12 Fold2 accuracy  binary        0.435  Preprocessor1_Model1</w:t>
-      </w:r>
-      <w:r>
-        <w:br/>
-      </w:r>
-      <w:r>
-        <w:rPr>
-          <w:rStyle w:val="VerbatimChar"/>
-        </w:rPr>
-        <w:t xml:space="preserve">## 13 Fold2 kap       binary       -0.111  Preprocessor1_Model1</w:t>
-      </w:r>
-      <w:r>
-        <w:br/>
-      </w:r>
-      <w:r>
-        <w:rPr>
-          <w:rStyle w:val="VerbatimChar"/>
-        </w:rPr>
-        <w:t xml:space="preserve">## 14 Fold2 sens      binary        0.370  Preprocessor1_Model1</w:t>
-      </w:r>
-      <w:r>
-        <w:br/>
-      </w:r>
-      <w:r>
-        <w:rPr>
-          <w:rStyle w:val="VerbatimChar"/>
-        </w:rPr>
-        <w:t xml:space="preserve">## 15 Fold2 spec      binary        0.516  Preprocessor1_Model1</w:t>
-      </w:r>
-      <w:r>
-        <w:br/>
-      </w:r>
-      <w:r>
-        <w:rPr>
-          <w:rStyle w:val="VerbatimChar"/>
-        </w:rPr>
-        <w:t xml:space="preserve">## 16 Fold2 roc_auc   binary        0.443  Preprocessor1_Model1</w:t>
+        <w:t xml:space="preserve">## # A tibble: 80 × 5</w:t>
+      </w:r>
+      <w:r>
+        <w:br/>
+      </w:r>
+      <w:r>
+        <w:rPr>
+          <w:rStyle w:val="VerbatimChar"/>
+        </w:rPr>
+        <w:t xml:space="preserve">##    id     .metric   .estimator .estimate .config             </w:t>
+      </w:r>
+      <w:r>
+        <w:br/>
+      </w:r>
+      <w:r>
+        <w:rPr>
+          <w:rStyle w:val="VerbatimChar"/>
+        </w:rPr>
+        <w:t xml:space="preserve">##    &lt;chr&gt;  &lt;chr&gt;     &lt;chr&gt;          &lt;dbl&gt; &lt;chr&gt;               </w:t>
+      </w:r>
+      <w:r>
+        <w:br/>
+      </w:r>
+      <w:r>
+        <w:rPr>
+          <w:rStyle w:val="VerbatimChar"/>
+        </w:rPr>
+        <w:t xml:space="preserve">##  1 Fold01 recall    binary        0.403  Preprocessor1_Model1</w:t>
+      </w:r>
+      <w:r>
+        <w:br/>
+      </w:r>
+      <w:r>
+        <w:rPr>
+          <w:rStyle w:val="VerbatimChar"/>
+        </w:rPr>
+        <w:t xml:space="preserve">##  2 Fold01 precision binary        0.581  Preprocessor1_Model1</w:t>
+      </w:r>
+      <w:r>
+        <w:br/>
+      </w:r>
+      <w:r>
+        <w:rPr>
+          <w:rStyle w:val="VerbatimChar"/>
+        </w:rPr>
+        <w:t xml:space="preserve">##  3 Fold01 f_meas    binary        0.476  Preprocessor1_Model1</w:t>
+      </w:r>
+      <w:r>
+        <w:br/>
+      </w:r>
+      <w:r>
+        <w:rPr>
+          <w:rStyle w:val="VerbatimChar"/>
+        </w:rPr>
+        <w:t xml:space="preserve">##  4 Fold01 accuracy  binary        0.509  Preprocessor1_Model1</w:t>
+      </w:r>
+      <w:r>
+        <w:br/>
+      </w:r>
+      <w:r>
+        <w:rPr>
+          <w:rStyle w:val="VerbatimChar"/>
+        </w:rPr>
+        <w:t xml:space="preserve">##  5 Fold01 kap       binary        0.0417 Preprocessor1_Model1</w:t>
+      </w:r>
+      <w:r>
+        <w:br/>
+      </w:r>
+      <w:r>
+        <w:rPr>
+          <w:rStyle w:val="VerbatimChar"/>
+        </w:rPr>
+        <w:t xml:space="preserve">##  6 Fold01 sens      binary        0.403  Preprocessor1_Model1</w:t>
+      </w:r>
+      <w:r>
+        <w:br/>
+      </w:r>
+      <w:r>
+        <w:rPr>
+          <w:rStyle w:val="VerbatimChar"/>
+        </w:rPr>
+        <w:t xml:space="preserve">##  7 Fold01 spec      binary        0.64   Preprocessor1_Model1</w:t>
+      </w:r>
+      <w:r>
+        <w:br/>
+      </w:r>
+      <w:r>
+        <w:rPr>
+          <w:rStyle w:val="VerbatimChar"/>
+        </w:rPr>
+        <w:t xml:space="preserve">##  8 Fold01 roc_auc   binary        0.508  Preprocessor1_Model1</w:t>
+      </w:r>
+      <w:r>
+        <w:br/>
+      </w:r>
+      <w:r>
+        <w:rPr>
+          <w:rStyle w:val="VerbatimChar"/>
+        </w:rPr>
+        <w:t xml:space="preserve">##  9 Fold02 recall    binary        0.339  Preprocessor1_Model1</w:t>
+      </w:r>
+      <w:r>
+        <w:br/>
+      </w:r>
+      <w:r>
+        <w:rPr>
+          <w:rStyle w:val="VerbatimChar"/>
+        </w:rPr>
+        <w:t xml:space="preserve">## 10 Fold02 precision binary        0.477  Preprocessor1_Model1</w:t>
+      </w:r>
+      <w:r>
+        <w:br/>
+      </w:r>
+      <w:r>
+        <w:rPr>
+          <w:rStyle w:val="VerbatimChar"/>
+        </w:rPr>
+        <w:t xml:space="preserve">## # ℹ 70 more rows</w:t>
       </w:r>
     </w:p>
     <w:p>
@@ -12412,16 +12532,16 @@
         <w:rPr>
           <w:rStyle w:val="VerbatimChar"/>
         </w:rPr>
-        <w:t xml:space="preserve">##       Fail  190  167</w:t>
-      </w:r>
-      <w:r>
-        <w:br/>
-      </w:r>
-      <w:r>
-        <w:rPr>
-          <w:rStyle w:val="VerbatimChar"/>
-        </w:rPr>
-        <w:t xml:space="preserve">##       Pass  427  330</w:t>
+        <w:t xml:space="preserve">##       Fail  289  254</w:t>
+      </w:r>
+      <w:r>
+        <w:br/>
+      </w:r>
+      <w:r>
+        <w:rPr>
+          <w:rStyle w:val="VerbatimChar"/>
+        </w:rPr>
+        <w:t xml:space="preserve">##       Pass  328  243</w:t>
       </w:r>
     </w:p>
     <w:p>
@@ -13424,88 +13544,88 @@
         <w:rPr>
           <w:rStyle w:val="VerbatimChar"/>
         </w:rPr>
-        <w:t xml:space="preserve">##   .metric   .estimator  mean     n  std_err .config             </w:t>
-      </w:r>
-      <w:r>
-        <w:br/>
-      </w:r>
-      <w:r>
-        <w:rPr>
-          <w:rStyle w:val="VerbatimChar"/>
-        </w:rPr>
-        <w:t xml:space="preserve">##   &lt;chr&gt;     &lt;chr&gt;      &lt;dbl&gt; &lt;int&gt;    &lt;dbl&gt; &lt;chr&gt;               </w:t>
-      </w:r>
-      <w:r>
-        <w:br/>
-      </w:r>
-      <w:r>
-        <w:rPr>
-          <w:rStyle w:val="VerbatimChar"/>
-        </w:rPr>
-        <w:t xml:space="preserve">## 1 accuracy  binary     0.576     2 0.0133   Preprocessor1_Model1</w:t>
-      </w:r>
-      <w:r>
-        <w:br/>
-      </w:r>
-      <w:r>
-        <w:rPr>
-          <w:rStyle w:val="VerbatimChar"/>
-        </w:rPr>
-        <w:t xml:space="preserve">## 2 f_meas    binary     0.638     2 0.0317   Preprocessor1_Model1</w:t>
-      </w:r>
-      <w:r>
-        <w:br/>
-      </w:r>
-      <w:r>
-        <w:rPr>
-          <w:rStyle w:val="VerbatimChar"/>
-        </w:rPr>
-        <w:t xml:space="preserve">## 3 kap       binary     0.130     2 0.0147   Preprocessor1_Model1</w:t>
-      </w:r>
-      <w:r>
-        <w:br/>
-      </w:r>
-      <w:r>
-        <w:rPr>
-          <w:rStyle w:val="VerbatimChar"/>
-        </w:rPr>
-        <w:t xml:space="preserve">## 4 precision binary     0.605     2 0.000506 Preprocessor1_Model1</w:t>
-      </w:r>
-      <w:r>
-        <w:br/>
-      </w:r>
-      <w:r>
-        <w:rPr>
-          <w:rStyle w:val="VerbatimChar"/>
-        </w:rPr>
-        <w:t xml:space="preserve">## 5 recall    binary     0.679     2 0.0718   Preprocessor1_Model1</w:t>
-      </w:r>
-      <w:r>
-        <w:br/>
-      </w:r>
-      <w:r>
-        <w:rPr>
-          <w:rStyle w:val="VerbatimChar"/>
-        </w:rPr>
-        <w:t xml:space="preserve">## 6 roc_auc   binary     0.568     2 0.0200   Preprocessor1_Model1</w:t>
-      </w:r>
-      <w:r>
-        <w:br/>
-      </w:r>
-      <w:r>
-        <w:rPr>
-          <w:rStyle w:val="VerbatimChar"/>
-        </w:rPr>
-        <w:t xml:space="preserve">## 7 sens      binary     0.679     2 0.0718   Preprocessor1_Model1</w:t>
-      </w:r>
-      <w:r>
-        <w:br/>
-      </w:r>
-      <w:r>
-        <w:rPr>
-          <w:rStyle w:val="VerbatimChar"/>
-        </w:rPr>
-        <w:t xml:space="preserve">## 8 spec      binary     0.449     2 0.0593   Preprocessor1_Model1</w:t>
+        <w:t xml:space="preserve">##   .metric   .estimator  mean     n std_err .config             </w:t>
+      </w:r>
+      <w:r>
+        <w:br/>
+      </w:r>
+      <w:r>
+        <w:rPr>
+          <w:rStyle w:val="VerbatimChar"/>
+        </w:rPr>
+        <w:t xml:space="preserve">##   &lt;chr&gt;     &lt;chr&gt;      &lt;dbl&gt; &lt;int&gt;   &lt;dbl&gt; &lt;chr&gt;               </w:t>
+      </w:r>
+      <w:r>
+        <w:br/>
+      </w:r>
+      <w:r>
+        <w:rPr>
+          <w:rStyle w:val="VerbatimChar"/>
+        </w:rPr>
+        <w:t xml:space="preserve">## 1 accuracy  binary     0.590    10  0.0131 Preprocessor1_Model1</w:t>
+      </w:r>
+      <w:r>
+        <w:br/>
+      </w:r>
+      <w:r>
+        <w:rPr>
+          <w:rStyle w:val="VerbatimChar"/>
+        </w:rPr>
+        <w:t xml:space="preserve">## 2 f_meas    binary     0.632    10  0.0126 Preprocessor1_Model1</w:t>
+      </w:r>
+      <w:r>
+        <w:br/>
+      </w:r>
+      <w:r>
+        <w:rPr>
+          <w:rStyle w:val="VerbatimChar"/>
+        </w:rPr>
+        <w:t xml:space="preserve">## 3 kap       binary     0.168    10  0.0276 Preprocessor1_Model1</w:t>
+      </w:r>
+      <w:r>
+        <w:br/>
+      </w:r>
+      <w:r>
+        <w:rPr>
+          <w:rStyle w:val="VerbatimChar"/>
+        </w:rPr>
+        <w:t xml:space="preserve">## 4 precision binary     0.629    10  0.0125 Preprocessor1_Model1</w:t>
+      </w:r>
+      <w:r>
+        <w:br/>
+      </w:r>
+      <w:r>
+        <w:rPr>
+          <w:rStyle w:val="VerbatimChar"/>
+        </w:rPr>
+        <w:t xml:space="preserve">## 5 recall    binary     0.637    10  0.0194 Preprocessor1_Model1</w:t>
+      </w:r>
+      <w:r>
+        <w:br/>
+      </w:r>
+      <w:r>
+        <w:rPr>
+          <w:rStyle w:val="VerbatimChar"/>
+        </w:rPr>
+        <w:t xml:space="preserve">## 6 roc_auc   binary     0.591    10  0.0181 Preprocessor1_Model1</w:t>
+      </w:r>
+      <w:r>
+        <w:br/>
+      </w:r>
+      <w:r>
+        <w:rPr>
+          <w:rStyle w:val="VerbatimChar"/>
+        </w:rPr>
+        <w:t xml:space="preserve">## 7 sens      binary     0.637    10  0.0194 Preprocessor1_Model1</w:t>
+      </w:r>
+      <w:r>
+        <w:br/>
+      </w:r>
+      <w:r>
+        <w:rPr>
+          <w:rStyle w:val="VerbatimChar"/>
+        </w:rPr>
+        <w:t xml:space="preserve">## 8 spec      binary     0.530    10  0.0283 Preprocessor1_Model1</w:t>
       </w:r>
     </w:p>
     <w:p>
@@ -13821,70 +13941,70 @@
         <w:rPr>
           <w:rStyle w:val="VerbatimChar"/>
         </w:rPr>
-        <w:t xml:space="preserve">## 1 accuracy  binary     0.634     2 0.00963 Preprocessor1_Model1</w:t>
-      </w:r>
-      <w:r>
-        <w:br/>
-      </w:r>
-      <w:r>
-        <w:rPr>
-          <w:rStyle w:val="VerbatimChar"/>
-        </w:rPr>
-        <w:t xml:space="preserve">## 2 f_meas    binary     0.695     2 0.00703 Preprocessor1_Model1</w:t>
-      </w:r>
-      <w:r>
-        <w:br/>
-      </w:r>
-      <w:r>
-        <w:rPr>
-          <w:rStyle w:val="VerbatimChar"/>
-        </w:rPr>
-        <w:t xml:space="preserve">## 3 kap       binary     0.244     2 0.0206  Preprocessor1_Model1</w:t>
-      </w:r>
-      <w:r>
-        <w:br/>
-      </w:r>
-      <w:r>
-        <w:rPr>
-          <w:rStyle w:val="VerbatimChar"/>
-        </w:rPr>
-        <w:t xml:space="preserve">## 4 precision binary     0.645     2 0.00826 Preprocessor1_Model1</w:t>
-      </w:r>
-      <w:r>
-        <w:br/>
-      </w:r>
-      <w:r>
-        <w:rPr>
-          <w:rStyle w:val="VerbatimChar"/>
-        </w:rPr>
-        <w:t xml:space="preserve">## 5 recall    binary     0.752     2 0.00526 Preprocessor1_Model1</w:t>
-      </w:r>
-      <w:r>
-        <w:br/>
-      </w:r>
-      <w:r>
-        <w:rPr>
-          <w:rStyle w:val="VerbatimChar"/>
-        </w:rPr>
-        <w:t xml:space="preserve">## 6 roc_auc   binary     0.642     2 0.0273  Preprocessor1_Model1</w:t>
-      </w:r>
-      <w:r>
-        <w:br/>
-      </w:r>
-      <w:r>
-        <w:rPr>
-          <w:rStyle w:val="VerbatimChar"/>
-        </w:rPr>
-        <w:t xml:space="preserve">## 7 sens      binary     0.752     2 0.00526 Preprocessor1_Model1</w:t>
-      </w:r>
-      <w:r>
-        <w:br/>
-      </w:r>
-      <w:r>
-        <w:rPr>
-          <w:rStyle w:val="VerbatimChar"/>
-        </w:rPr>
-        <w:t xml:space="preserve">## 8 spec      binary     0.487     2 0.0151  Preprocessor1_Model1</w:t>
+        <w:t xml:space="preserve">## 1 accuracy  binary     0.641    10  0.0141 Preprocessor1_Model1</w:t>
+      </w:r>
+      <w:r>
+        <w:br/>
+      </w:r>
+      <w:r>
+        <w:rPr>
+          <w:rStyle w:val="VerbatimChar"/>
+        </w:rPr>
+        <w:t xml:space="preserve">## 2 f_meas    binary     0.706    10  0.0112 Preprocessor1_Model1</w:t>
+      </w:r>
+      <w:r>
+        <w:br/>
+      </w:r>
+      <w:r>
+        <w:rPr>
+          <w:rStyle w:val="VerbatimChar"/>
+        </w:rPr>
+        <w:t xml:space="preserve">## 3 kap       binary     0.255    10  0.0296 Preprocessor1_Model1</w:t>
+      </w:r>
+      <w:r>
+        <w:br/>
+      </w:r>
+      <w:r>
+        <w:rPr>
+          <w:rStyle w:val="VerbatimChar"/>
+        </w:rPr>
+        <w:t xml:space="preserve">## 4 precision binary     0.647    10  0.0116 Preprocessor1_Model1</w:t>
+      </w:r>
+      <w:r>
+        <w:br/>
+      </w:r>
+      <w:r>
+        <w:rPr>
+          <w:rStyle w:val="VerbatimChar"/>
+        </w:rPr>
+        <w:t xml:space="preserve">## 5 recall    binary     0.778    10  0.0135 Preprocessor1_Model1</w:t>
+      </w:r>
+      <w:r>
+        <w:br/>
+      </w:r>
+      <w:r>
+        <w:rPr>
+          <w:rStyle w:val="VerbatimChar"/>
+        </w:rPr>
+        <w:t xml:space="preserve">## 6 roc_auc   binary     0.663    10  0.0225 Preprocessor1_Model1</w:t>
+      </w:r>
+      <w:r>
+        <w:br/>
+      </w:r>
+      <w:r>
+        <w:rPr>
+          <w:rStyle w:val="VerbatimChar"/>
+        </w:rPr>
+        <w:t xml:space="preserve">## 7 sens      binary     0.778    10  0.0135 Preprocessor1_Model1</w:t>
+      </w:r>
+      <w:r>
+        <w:br/>
+      </w:r>
+      <w:r>
+        <w:rPr>
+          <w:rStyle w:val="VerbatimChar"/>
+        </w:rPr>
+        <w:t xml:space="preserve">## 8 spec      binary     0.471    10  0.0215 Preprocessor1_Model1</w:t>
       </w:r>
     </w:p>
     <w:p>
@@ -14188,88 +14308,88 @@
         <w:rPr>
           <w:rStyle w:val="VerbatimChar"/>
         </w:rPr>
-        <w:t xml:space="preserve">##   .metric   .estimator  mean     n  std_err .config             </w:t>
-      </w:r>
-      <w:r>
-        <w:br/>
-      </w:r>
-      <w:r>
-        <w:rPr>
-          <w:rStyle w:val="VerbatimChar"/>
-        </w:rPr>
-        <w:t xml:space="preserve">##   &lt;chr&gt;     &lt;chr&gt;      &lt;dbl&gt; &lt;int&gt;    &lt;dbl&gt; &lt;chr&gt;               </w:t>
-      </w:r>
-      <w:r>
-        <w:br/>
-      </w:r>
-      <w:r>
-        <w:rPr>
-          <w:rStyle w:val="VerbatimChar"/>
-        </w:rPr>
-        <w:t xml:space="preserve">## 1 accuracy  binary     0.603     2 0.000712 Preprocessor1_Model1</w:t>
-      </w:r>
-      <w:r>
-        <w:br/>
-      </w:r>
-      <w:r>
-        <w:rPr>
-          <w:rStyle w:val="VerbatimChar"/>
-        </w:rPr>
-        <w:t xml:space="preserve">## 2 f_meas    binary     0.647     2 0.00282  Preprocessor1_Model1</w:t>
-      </w:r>
-      <w:r>
-        <w:br/>
-      </w:r>
-      <w:r>
-        <w:rPr>
-          <w:rStyle w:val="VerbatimChar"/>
-        </w:rPr>
-        <w:t xml:space="preserve">## 3 kap       binary     0.194     2 0.00339  Preprocessor1_Model1</w:t>
-      </w:r>
-      <w:r>
-        <w:br/>
-      </w:r>
-      <w:r>
-        <w:rPr>
-          <w:rStyle w:val="VerbatimChar"/>
-        </w:rPr>
-        <w:t xml:space="preserve">## 4 precision binary     0.638     2 0.00318  Preprocessor1_Model1</w:t>
-      </w:r>
-      <w:r>
-        <w:br/>
-      </w:r>
-      <w:r>
-        <w:rPr>
-          <w:rStyle w:val="VerbatimChar"/>
-        </w:rPr>
-        <w:t xml:space="preserve">## 5 recall    binary     0.656     2 0.00917  Preprocessor1_Model1</w:t>
-      </w:r>
-      <w:r>
-        <w:br/>
-      </w:r>
-      <w:r>
-        <w:rPr>
-          <w:rStyle w:val="VerbatimChar"/>
-        </w:rPr>
-        <w:t xml:space="preserve">## 6 roc_auc   binary     0.604     2 0.00939  Preprocessor1_Model1</w:t>
-      </w:r>
-      <w:r>
-        <w:br/>
-      </w:r>
-      <w:r>
-        <w:rPr>
-          <w:rStyle w:val="VerbatimChar"/>
-        </w:rPr>
-        <w:t xml:space="preserve">## 7 sens      binary     0.656     2 0.00917  Preprocessor1_Model1</w:t>
-      </w:r>
-      <w:r>
-        <w:br/>
-      </w:r>
-      <w:r>
-        <w:rPr>
-          <w:rStyle w:val="VerbatimChar"/>
-        </w:rPr>
-        <w:t xml:space="preserve">## 8 spec      binary     0.537     2 0.0130   Preprocessor1_Model1</w:t>
+        <w:t xml:space="preserve">##   .metric   .estimator  mean     n std_err .config             </w:t>
+      </w:r>
+      <w:r>
+        <w:br/>
+      </w:r>
+      <w:r>
+        <w:rPr>
+          <w:rStyle w:val="VerbatimChar"/>
+        </w:rPr>
+        <w:t xml:space="preserve">##   &lt;chr&gt;     &lt;chr&gt;      &lt;dbl&gt; &lt;int&gt;   &lt;dbl&gt; &lt;chr&gt;               </w:t>
+      </w:r>
+      <w:r>
+        <w:br/>
+      </w:r>
+      <w:r>
+        <w:rPr>
+          <w:rStyle w:val="VerbatimChar"/>
+        </w:rPr>
+        <w:t xml:space="preserve">## 1 accuracy  binary     0.634    10  0.0126 Preprocessor1_Model1</w:t>
+      </w:r>
+      <w:r>
+        <w:br/>
+      </w:r>
+      <w:r>
+        <w:rPr>
+          <w:rStyle w:val="VerbatimChar"/>
+        </w:rPr>
+        <w:t xml:space="preserve">## 2 f_meas    binary     0.683    10  0.0105 Preprocessor1_Model1</w:t>
+      </w:r>
+      <w:r>
+        <w:br/>
+      </w:r>
+      <w:r>
+        <w:rPr>
+          <w:rStyle w:val="VerbatimChar"/>
+        </w:rPr>
+        <w:t xml:space="preserve">## 3 kap       binary     0.252    10  0.0270 Preprocessor1_Model1</w:t>
+      </w:r>
+      <w:r>
+        <w:br/>
+      </w:r>
+      <w:r>
+        <w:rPr>
+          <w:rStyle w:val="VerbatimChar"/>
+        </w:rPr>
+        <w:t xml:space="preserve">## 4 precision binary     0.660    10  0.0136 Preprocessor1_Model1</w:t>
+      </w:r>
+      <w:r>
+        <w:br/>
+      </w:r>
+      <w:r>
+        <w:rPr>
+          <w:rStyle w:val="VerbatimChar"/>
+        </w:rPr>
+        <w:t xml:space="preserve">## 5 recall    binary     0.712    10  0.0171 Preprocessor1_Model1</w:t>
+      </w:r>
+      <w:r>
+        <w:br/>
+      </w:r>
+      <w:r>
+        <w:rPr>
+          <w:rStyle w:val="VerbatimChar"/>
+        </w:rPr>
+        <w:t xml:space="preserve">## 6 roc_auc   binary     0.645    10  0.0169 Preprocessor1_Model1</w:t>
+      </w:r>
+      <w:r>
+        <w:br/>
+      </w:r>
+      <w:r>
+        <w:rPr>
+          <w:rStyle w:val="VerbatimChar"/>
+        </w:rPr>
+        <w:t xml:space="preserve">## 7 sens      binary     0.712    10  0.0171 Preprocessor1_Model1</w:t>
+      </w:r>
+      <w:r>
+        <w:br/>
+      </w:r>
+      <w:r>
+        <w:rPr>
+          <w:rStyle w:val="VerbatimChar"/>
+        </w:rPr>
+        <w:t xml:space="preserve">## 8 spec      binary     0.539    10  0.0295 Preprocessor1_Model1</w:t>
       </w:r>
     </w:p>
     <w:p>
@@ -14495,12 +14615,49 @@
         </w:rPr>
         <w:t xml:space="preserve">    ) </w:t>
       </w:r>
-      <w:r>
-        <w:br/>
-      </w:r>
-      <w:r>
-        <w:br/>
-      </w:r>
+    </w:p>
+    <w:p>
+      <w:pPr>
+        <w:pStyle w:val="SourceCode"/>
+      </w:pPr>
+      <w:r>
+        <w:rPr>
+          <w:rStyle w:val="VerbatimChar"/>
+        </w:rPr>
+        <w:t xml:space="preserve">## → A | warning: While computing binary `precision()`, no predicted events were detected (i.e. `true_positive + false_positive = 0`). </w:t>
+      </w:r>
+      <w:r>
+        <w:br/>
+      </w:r>
+      <w:r>
+        <w:rPr>
+          <w:rStyle w:val="VerbatimChar"/>
+        </w:rPr>
+        <w:t xml:space="preserve">##                Precision is undefined in this case, and `NA` will be returned.</w:t>
+      </w:r>
+      <w:r>
+        <w:br/>
+      </w:r>
+      <w:r>
+        <w:rPr>
+          <w:rStyle w:val="VerbatimChar"/>
+        </w:rPr>
+        <w:t xml:space="preserve">##                Note that 61 true event(s) actually occured for the problematic event level, 'Fail'.</w:t>
+      </w:r>
+      <w:r>
+        <w:br/>
+      </w:r>
+      <w:r>
+        <w:rPr>
+          <w:rStyle w:val="VerbatimChar"/>
+        </w:rPr>
+        <w:t xml:space="preserve">## There were issues with some computations   A: x1There were issues with some computations   A: x1</w:t>
+      </w:r>
+    </w:p>
+    <w:p>
+      <w:pPr>
+        <w:pStyle w:val="SourceCode"/>
+      </w:pPr>
       <w:r>
         <w:rPr>
           <w:rStyle w:val="NormalTok"/>
@@ -14573,88 +14730,88 @@
         <w:rPr>
           <w:rStyle w:val="VerbatimChar"/>
         </w:rPr>
-        <w:t xml:space="preserve">##   .metric   .estimator     mean     n  std_err .config             </w:t>
-      </w:r>
-      <w:r>
-        <w:br/>
-      </w:r>
-      <w:r>
-        <w:rPr>
-          <w:rStyle w:val="VerbatimChar"/>
-        </w:rPr>
-        <w:t xml:space="preserve">##   &lt;chr&gt;     &lt;chr&gt;         &lt;dbl&gt; &lt;int&gt;    &lt;dbl&gt; &lt;chr&gt;               </w:t>
-      </w:r>
-      <w:r>
-        <w:br/>
-      </w:r>
-      <w:r>
-        <w:rPr>
-          <w:rStyle w:val="VerbatimChar"/>
-        </w:rPr>
-        <w:t xml:space="preserve">## 1 accuracy  binary      0.552       2 0.00170  Preprocessor1_Model1</w:t>
-      </w:r>
-      <w:r>
-        <w:br/>
-      </w:r>
-      <w:r>
-        <w:rPr>
-          <w:rStyle w:val="VerbatimChar"/>
-        </w:rPr>
-        <w:t xml:space="preserve">## 2 f_meas    binary      0.711       2 0.00141  Preprocessor1_Model1</w:t>
-      </w:r>
-      <w:r>
-        <w:br/>
-      </w:r>
-      <w:r>
-        <w:rPr>
-          <w:rStyle w:val="VerbatimChar"/>
-        </w:rPr>
-        <w:t xml:space="preserve">## 3 kap       binary     -0.00359     2 0.00359  Preprocessor1_Model1</w:t>
-      </w:r>
-      <w:r>
-        <w:br/>
-      </w:r>
-      <w:r>
-        <w:rPr>
-          <w:rStyle w:val="VerbatimChar"/>
-        </w:rPr>
-        <w:t xml:space="preserve">## 4 precision binary      0.553       2 0.000708 Preprocessor1_Model1</w:t>
-      </w:r>
-      <w:r>
-        <w:br/>
-      </w:r>
-      <w:r>
-        <w:rPr>
-          <w:rStyle w:val="VerbatimChar"/>
-        </w:rPr>
-        <w:t xml:space="preserve">## 5 recall    binary      0.997       2 0.00325  Preprocessor1_Model1</w:t>
-      </w:r>
-      <w:r>
-        <w:br/>
-      </w:r>
-      <w:r>
-        <w:rPr>
-          <w:rStyle w:val="VerbatimChar"/>
-        </w:rPr>
-        <w:t xml:space="preserve">## 6 roc_auc   binary      0.581       2 0.0113   Preprocessor1_Model1</w:t>
-      </w:r>
-      <w:r>
-        <w:br/>
-      </w:r>
-      <w:r>
-        <w:rPr>
-          <w:rStyle w:val="VerbatimChar"/>
-        </w:rPr>
-        <w:t xml:space="preserve">## 7 sens      binary      0.997       2 0.00325  Preprocessor1_Model1</w:t>
-      </w:r>
-      <w:r>
-        <w:br/>
-      </w:r>
-      <w:r>
-        <w:rPr>
-          <w:rStyle w:val="VerbatimChar"/>
-        </w:rPr>
-        <w:t xml:space="preserve">## 8 spec      binary      0           2 0        Preprocessor1_Model1</w:t>
+        <w:t xml:space="preserve">##   .metric   .estimator     mean     n std_err .config             </w:t>
+      </w:r>
+      <w:r>
+        <w:br/>
+      </w:r>
+      <w:r>
+        <w:rPr>
+          <w:rStyle w:val="VerbatimChar"/>
+        </w:rPr>
+        <w:t xml:space="preserve">##   &lt;chr&gt;     &lt;chr&gt;         &lt;dbl&gt; &lt;int&gt;   &lt;dbl&gt; &lt;chr&gt;               </w:t>
+      </w:r>
+      <w:r>
+        <w:br/>
+      </w:r>
+      <w:r>
+        <w:rPr>
+          <w:rStyle w:val="VerbatimChar"/>
+        </w:rPr>
+        <w:t xml:space="preserve">## 1 accuracy  binary     0.543       10 0.0110  Preprocessor1_Model1</w:t>
+      </w:r>
+      <w:r>
+        <w:br/>
+      </w:r>
+      <w:r>
+        <w:rPr>
+          <w:rStyle w:val="VerbatimChar"/>
+        </w:rPr>
+        <w:t xml:space="preserve">## 2 f_meas    binary     0.712        9 0.00136 Preprocessor1_Model1</w:t>
+      </w:r>
+      <w:r>
+        <w:br/>
+      </w:r>
+      <w:r>
+        <w:rPr>
+          <w:rStyle w:val="VerbatimChar"/>
+        </w:rPr>
+        <w:t xml:space="preserve">## 3 kap       binary     0.000823    10 0.00424 Preprocessor1_Model1</w:t>
+      </w:r>
+      <w:r>
+        <w:br/>
+      </w:r>
+      <w:r>
+        <w:rPr>
+          <w:rStyle w:val="VerbatimChar"/>
+        </w:rPr>
+        <w:t xml:space="preserve">## 4 precision binary     0.554        9 0.00102 Preprocessor1_Model1</w:t>
+      </w:r>
+      <w:r>
+        <w:br/>
+      </w:r>
+      <w:r>
+        <w:rPr>
+          <w:rStyle w:val="VerbatimChar"/>
+        </w:rPr>
+        <w:t xml:space="preserve">## 5 recall    binary     0.897       10 0.0997  Preprocessor1_Model1</w:t>
+      </w:r>
+      <w:r>
+        <w:br/>
+      </w:r>
+      <w:r>
+        <w:rPr>
+          <w:rStyle w:val="VerbatimChar"/>
+        </w:rPr>
+        <w:t xml:space="preserve">## 6 roc_auc   binary     0.548       10 0.0231  Preprocessor1_Model1</w:t>
+      </w:r>
+      <w:r>
+        <w:br/>
+      </w:r>
+      <w:r>
+        <w:rPr>
+          <w:rStyle w:val="VerbatimChar"/>
+        </w:rPr>
+        <w:t xml:space="preserve">## 7 sens      binary     0.897       10 0.0997  Preprocessor1_Model1</w:t>
+      </w:r>
+      <w:r>
+        <w:br/>
+      </w:r>
+      <w:r>
+        <w:rPr>
+          <w:rStyle w:val="VerbatimChar"/>
+        </w:rPr>
+        <w:t xml:space="preserve">## 8 spec      binary     0.104       10 0.0996  Preprocessor1_Model1</w:t>
       </w:r>
     </w:p>
     <w:p>
@@ -16649,88 +16806,88 @@
         <w:rPr>
           <w:rStyle w:val="VerbatimChar"/>
         </w:rPr>
-        <w:t xml:space="preserve">##   .metric   .estimator  mean     n  std_err .config             </w:t>
-      </w:r>
-      <w:r>
-        <w:br/>
-      </w:r>
-      <w:r>
-        <w:rPr>
-          <w:rStyle w:val="VerbatimChar"/>
-        </w:rPr>
-        <w:t xml:space="preserve">##   &lt;chr&gt;     &lt;chr&gt;      &lt;dbl&gt; &lt;int&gt;    &lt;dbl&gt; &lt;chr&gt;               </w:t>
-      </w:r>
-      <w:r>
-        <w:br/>
-      </w:r>
-      <w:r>
-        <w:rPr>
-          <w:rStyle w:val="VerbatimChar"/>
-        </w:rPr>
-        <w:t xml:space="preserve">## 1 accuracy  binary     0.603     2 0.000712 Preprocessor1_Model1</w:t>
-      </w:r>
-      <w:r>
-        <w:br/>
-      </w:r>
-      <w:r>
-        <w:rPr>
-          <w:rStyle w:val="VerbatimChar"/>
-        </w:rPr>
-        <w:t xml:space="preserve">## 2 f_meas    binary     0.647     2 0.00282  Preprocessor1_Model1</w:t>
-      </w:r>
-      <w:r>
-        <w:br/>
-      </w:r>
-      <w:r>
-        <w:rPr>
-          <w:rStyle w:val="VerbatimChar"/>
-        </w:rPr>
-        <w:t xml:space="preserve">## 3 kap       binary     0.194     2 0.00339  Preprocessor1_Model1</w:t>
-      </w:r>
-      <w:r>
-        <w:br/>
-      </w:r>
-      <w:r>
-        <w:rPr>
-          <w:rStyle w:val="VerbatimChar"/>
-        </w:rPr>
-        <w:t xml:space="preserve">## 4 precision binary     0.638     2 0.00318  Preprocessor1_Model1</w:t>
-      </w:r>
-      <w:r>
-        <w:br/>
-      </w:r>
-      <w:r>
-        <w:rPr>
-          <w:rStyle w:val="VerbatimChar"/>
-        </w:rPr>
-        <w:t xml:space="preserve">## 5 recall    binary     0.656     2 0.00917  Preprocessor1_Model1</w:t>
-      </w:r>
-      <w:r>
-        <w:br/>
-      </w:r>
-      <w:r>
-        <w:rPr>
-          <w:rStyle w:val="VerbatimChar"/>
-        </w:rPr>
-        <w:t xml:space="preserve">## 6 roc_auc   binary     0.604     2 0.00939  Preprocessor1_Model1</w:t>
-      </w:r>
-      <w:r>
-        <w:br/>
-      </w:r>
-      <w:r>
-        <w:rPr>
-          <w:rStyle w:val="VerbatimChar"/>
-        </w:rPr>
-        <w:t xml:space="preserve">## 7 sens      binary     0.656     2 0.00917  Preprocessor1_Model1</w:t>
-      </w:r>
-      <w:r>
-        <w:br/>
-      </w:r>
-      <w:r>
-        <w:rPr>
-          <w:rStyle w:val="VerbatimChar"/>
-        </w:rPr>
-        <w:t xml:space="preserve">## 8 spec      binary     0.537     2 0.0130   Preprocessor1_Model1</w:t>
+        <w:t xml:space="preserve">##   .metric   .estimator  mean     n std_err .config             </w:t>
+      </w:r>
+      <w:r>
+        <w:br/>
+      </w:r>
+      <w:r>
+        <w:rPr>
+          <w:rStyle w:val="VerbatimChar"/>
+        </w:rPr>
+        <w:t xml:space="preserve">##   &lt;chr&gt;     &lt;chr&gt;      &lt;dbl&gt; &lt;int&gt;   &lt;dbl&gt; &lt;chr&gt;               </w:t>
+      </w:r>
+      <w:r>
+        <w:br/>
+      </w:r>
+      <w:r>
+        <w:rPr>
+          <w:rStyle w:val="VerbatimChar"/>
+        </w:rPr>
+        <w:t xml:space="preserve">## 1 accuracy  binary     0.634    10  0.0126 Preprocessor1_Model1</w:t>
+      </w:r>
+      <w:r>
+        <w:br/>
+      </w:r>
+      <w:r>
+        <w:rPr>
+          <w:rStyle w:val="VerbatimChar"/>
+        </w:rPr>
+        <w:t xml:space="preserve">## 2 f_meas    binary     0.683    10  0.0105 Preprocessor1_Model1</w:t>
+      </w:r>
+      <w:r>
+        <w:br/>
+      </w:r>
+      <w:r>
+        <w:rPr>
+          <w:rStyle w:val="VerbatimChar"/>
+        </w:rPr>
+        <w:t xml:space="preserve">## 3 kap       binary     0.252    10  0.0270 Preprocessor1_Model1</w:t>
+      </w:r>
+      <w:r>
+        <w:br/>
+      </w:r>
+      <w:r>
+        <w:rPr>
+          <w:rStyle w:val="VerbatimChar"/>
+        </w:rPr>
+        <w:t xml:space="preserve">## 4 precision binary     0.660    10  0.0136 Preprocessor1_Model1</w:t>
+      </w:r>
+      <w:r>
+        <w:br/>
+      </w:r>
+      <w:r>
+        <w:rPr>
+          <w:rStyle w:val="VerbatimChar"/>
+        </w:rPr>
+        <w:t xml:space="preserve">## 5 recall    binary     0.712    10  0.0171 Preprocessor1_Model1</w:t>
+      </w:r>
+      <w:r>
+        <w:br/>
+      </w:r>
+      <w:r>
+        <w:rPr>
+          <w:rStyle w:val="VerbatimChar"/>
+        </w:rPr>
+        <w:t xml:space="preserve">## 6 roc_auc   binary     0.645    10  0.0169 Preprocessor1_Model1</w:t>
+      </w:r>
+      <w:r>
+        <w:br/>
+      </w:r>
+      <w:r>
+        <w:rPr>
+          <w:rStyle w:val="VerbatimChar"/>
+        </w:rPr>
+        <w:t xml:space="preserve">## 7 sens      binary     0.712    10  0.0171 Preprocessor1_Model1</w:t>
+      </w:r>
+      <w:r>
+        <w:br/>
+      </w:r>
+      <w:r>
+        <w:rPr>
+          <w:rStyle w:val="VerbatimChar"/>
+        </w:rPr>
+        <w:t xml:space="preserve">## 8 spec      binary     0.539    10  0.0295 Preprocessor1_Model1</w:t>
       </w:r>
     </w:p>
     <w:p>

</xml_diff>